<commit_message>
added more table formatting
</commit_message>
<xml_diff>
--- a/README.docx
+++ b/README.docx
@@ -2111,7 +2111,7 @@
     </w:lvl>
   </w:abstractNum>
   <w:abstractNum w:abstractNumId="990">
-    <w:nsid w:val="48198641"/>
+    <w:nsid w:val="ea4a0e42"/>
     <w:multiLevelType w:val="multilevel"/>
     <w:lvl w:ilvl="0">
       <w:numFmt w:val="bullet"/>
@@ -2192,7 +2192,7 @@
     </w:lvl>
   </w:abstractNum>
   <w:abstractNum w:abstractNumId="991">
-    <w:nsid w:val="d4068fd8"/>
+    <w:nsid w:val="55cad021"/>
     <w:multiLevelType w:val="multilevel"/>
     <w:lvl w:ilvl="0">
       <w:numFmt w:val="bullet"/>

</xml_diff>